<commit_message>
updated the report with project contribution
</commit_message>
<xml_diff>
--- a/Report/Report-SupervisedAndUnsupervisedTraining.docx
+++ b/Report/Report-SupervisedAndUnsupervisedTraining.docx
@@ -757,6 +757,31 @@
         <w:p>
           <w:pPr>
             <w:spacing w:before="60" w:line="240" w:lineRule="auto"/>
+            <w:ind w:left="720" w:firstLine="0"/>
+            <w:rPr>
+              <w:color w:val="1155cc"/>
+              <w:u w:val="single"/>
+            </w:rPr>
+          </w:pPr>
+          <w:hyperlink w:anchor="_doqstqwr763">
+            <w:r>
+              <w:rPr>
+                <w:color w:val="1155cc"/>
+                <w:u w:val="single"/>
+                <w:rtl w:val="0"/>
+              </w:rPr>
+              <w:t xml:space="preserve">Contribution</w:t>
+            </w:r>
+          </w:hyperlink>
+          <w:r>
+            <w:rPr>
+              <w:rtl w:val="0"/>
+            </w:rPr>
+          </w:r>
+        </w:p>
+        <w:p>
+          <w:pPr>
+            <w:spacing w:before="60" w:line="240" w:lineRule="auto"/>
             <w:ind w:left="360" w:firstLine="0"/>
             <w:rPr>
               <w:rFonts w:ascii="Arial" w:cs="Arial" w:eastAsia="Arial" w:hAnsi="Arial"/>
@@ -802,15 +827,33 @@
             <w:spacing w:before="60" w:line="240" w:lineRule="auto"/>
             <w:ind w:left="720" w:firstLine="0"/>
             <w:rPr>
+              <w:rFonts w:ascii="Arial" w:cs="Arial" w:eastAsia="Arial" w:hAnsi="Arial"/>
+              <w:b w:val="0"/>
+              <w:i w:val="0"/>
+              <w:smallCaps w:val="0"/>
+              <w:strike w:val="0"/>
               <w:color w:val="1155cc"/>
+              <w:sz w:val="22"/>
+              <w:szCs w:val="22"/>
               <w:u w:val="single"/>
+              <w:shd w:fill="auto" w:val="clear"/>
+              <w:vertAlign w:val="baseline"/>
             </w:rPr>
           </w:pPr>
           <w:hyperlink w:anchor="_kgv4jnlrhq63">
             <w:r>
               <w:rPr>
+                <w:rFonts w:ascii="Arial" w:cs="Arial" w:eastAsia="Arial" w:hAnsi="Arial"/>
+                <w:b w:val="0"/>
+                <w:i w:val="0"/>
+                <w:smallCaps w:val="0"/>
+                <w:strike w:val="0"/>
                 <w:color w:val="1155cc"/>
+                <w:sz w:val="22"/>
+                <w:szCs w:val="22"/>
                 <w:u w:val="single"/>
+                <w:shd w:fill="auto" w:val="clear"/>
+                <w:vertAlign w:val="baseline"/>
                 <w:rtl w:val="0"/>
               </w:rPr>
               <w:t xml:space="preserve">Notebooks:</w:t>
@@ -827,18 +870,36 @@
             <w:spacing w:before="60" w:line="240" w:lineRule="auto"/>
             <w:ind w:left="720" w:firstLine="0"/>
             <w:rPr>
+              <w:rFonts w:ascii="Arial" w:cs="Arial" w:eastAsia="Arial" w:hAnsi="Arial"/>
+              <w:b w:val="0"/>
+              <w:i w:val="0"/>
+              <w:smallCaps w:val="0"/>
+              <w:strike w:val="0"/>
               <w:color w:val="1155cc"/>
+              <w:sz w:val="22"/>
+              <w:szCs w:val="22"/>
               <w:u w:val="single"/>
+              <w:shd w:fill="auto" w:val="clear"/>
+              <w:vertAlign w:val="baseline"/>
             </w:rPr>
           </w:pPr>
           <w:hyperlink w:anchor="_hteeqbti6apm">
             <w:r>
               <w:rPr>
+                <w:rFonts w:ascii="Arial" w:cs="Arial" w:eastAsia="Arial" w:hAnsi="Arial"/>
+                <w:b w:val="0"/>
+                <w:i w:val="0"/>
+                <w:smallCaps w:val="0"/>
+                <w:strike w:val="0"/>
                 <w:color w:val="1155cc"/>
+                <w:sz w:val="22"/>
+                <w:szCs w:val="22"/>
                 <w:u w:val="single"/>
-                <w:rtl w:val="0"/>
-              </w:rPr>
-              <w:t xml:space="preserve">Weights:</w:t>
+                <w:shd w:fill="auto" w:val="clear"/>
+                <w:vertAlign w:val="baseline"/>
+                <w:rtl w:val="0"/>
+              </w:rPr>
+              <w:t xml:space="preserve">Weights (refer weights folder):</w:t>
             </w:r>
           </w:hyperlink>
           <w:r>
@@ -1385,7 +1446,7 @@
       <w:pPr>
         <w:numPr>
           <w:ilvl w:val="0"/>
-          <w:numId w:val="8"/>
+          <w:numId w:val="9"/>
         </w:numPr>
         <w:ind w:left="720" w:hanging="360"/>
         <w:rPr>
@@ -1417,7 +1478,7 @@
       <w:pPr>
         <w:numPr>
           <w:ilvl w:val="0"/>
-          <w:numId w:val="8"/>
+          <w:numId w:val="9"/>
         </w:numPr>
         <w:ind w:left="720" w:hanging="360"/>
         <w:rPr>
@@ -2500,12 +2561,12 @@
           <wp:inline distB="114300" distT="114300" distL="114300" distR="114300">
             <wp:extent cx="3543300" cy="1162050"/>
             <wp:effectExtent b="0" l="0" r="0" t="0"/>
-            <wp:docPr id="5" name="image4.png"/>
+            <wp:docPr id="5" name="image3.png"/>
             <a:graphic>
               <a:graphicData uri="http://schemas.openxmlformats.org/drawingml/2006/picture">
                 <pic:pic>
                   <pic:nvPicPr>
-                    <pic:cNvPr id="0" name="image4.png"/>
+                    <pic:cNvPr id="0" name="image3.png"/>
                     <pic:cNvPicPr preferRelativeResize="0"/>
                   </pic:nvPicPr>
                   <pic:blipFill>
@@ -2556,12 +2617,12 @@
           <wp:inline distB="114300" distT="114300" distL="114300" distR="114300">
             <wp:extent cx="3543300" cy="1162050"/>
             <wp:effectExtent b="0" l="0" r="0" t="0"/>
-            <wp:docPr id="4" name="image3.png"/>
+            <wp:docPr id="4" name="image4.png"/>
             <a:graphic>
               <a:graphicData uri="http://schemas.openxmlformats.org/drawingml/2006/picture">
                 <pic:pic>
                   <pic:nvPicPr>
-                    <pic:cNvPr id="0" name="image3.png"/>
+                    <pic:cNvPr id="0" name="image4.png"/>
                     <pic:cNvPicPr preferRelativeResize="0"/>
                   </pic:nvPicPr>
                   <pic:blipFill>
@@ -2886,12 +2947,12 @@
           <wp:inline distB="114300" distT="114300" distL="114300" distR="114300">
             <wp:extent cx="5943600" cy="2286000"/>
             <wp:effectExtent b="0" l="0" r="0" t="0"/>
-            <wp:docPr id="3" name="image1.png"/>
+            <wp:docPr id="3" name="image5.png"/>
             <a:graphic>
               <a:graphicData uri="http://schemas.openxmlformats.org/drawingml/2006/picture">
                 <pic:pic>
                   <pic:nvPicPr>
-                    <pic:cNvPr id="0" name="image1.png"/>
+                    <pic:cNvPr id="0" name="image5.png"/>
                     <pic:cNvPicPr preferRelativeResize="0"/>
                   </pic:nvPicPr>
                   <pic:blipFill>
@@ -2939,7 +3000,7 @@
       <w:pPr>
         <w:numPr>
           <w:ilvl w:val="0"/>
-          <w:numId w:val="7"/>
+          <w:numId w:val="8"/>
         </w:numPr>
         <w:ind w:left="720" w:hanging="360"/>
         <w:rPr>
@@ -3003,7 +3064,7 @@
       <w:pPr>
         <w:numPr>
           <w:ilvl w:val="0"/>
-          <w:numId w:val="7"/>
+          <w:numId w:val="8"/>
         </w:numPr>
         <w:ind w:left="720" w:hanging="360"/>
         <w:rPr>
@@ -5529,12 +5590,12 @@
           <wp:inline distB="114300" distT="114300" distL="114300" distR="114300">
             <wp:extent cx="4281488" cy="4174450"/>
             <wp:effectExtent b="0" l="0" r="0" t="0"/>
-            <wp:docPr id="2" name="image5.png"/>
+            <wp:docPr id="2" name="image1.png"/>
             <a:graphic>
               <a:graphicData uri="http://schemas.openxmlformats.org/drawingml/2006/picture">
                 <pic:pic>
                   <pic:nvPicPr>
-                    <pic:cNvPr id="0" name="image5.png"/>
+                    <pic:cNvPr id="0" name="image1.png"/>
                     <pic:cNvPicPr preferRelativeResize="0"/>
                   </pic:nvPicPr>
                   <pic:blipFill>
@@ -5675,11 +5736,115 @@
     </w:p>
     <w:p>
       <w:pPr>
+        <w:rPr>
+          <w:b w:val="1"/>
+        </w:rPr>
+      </w:pPr>
+      <w:r>
+        <w:rPr>
+          <w:rtl w:val="0"/>
+        </w:rPr>
+      </w:r>
+    </w:p>
+    <w:p>
+      <w:pPr>
+        <w:rPr>
+          <w:b w:val="1"/>
+        </w:rPr>
+      </w:pPr>
+      <w:r>
+        <w:rPr>
+          <w:rtl w:val="0"/>
+        </w:rPr>
+      </w:r>
+    </w:p>
+    <w:p>
+      <w:pPr>
+        <w:pStyle w:val="Heading3"/>
+        <w:rPr/>
+      </w:pPr>
+      <w:bookmarkStart w:colFirst="0" w:colLast="0" w:name="_doqstqwr763" w:id="16"/>
+      <w:bookmarkEnd w:id="16"/>
+      <w:r>
+        <w:rPr>
+          <w:rtl w:val="0"/>
+        </w:rPr>
+        <w:t xml:space="preserve">Contribution</w:t>
+      </w:r>
+    </w:p>
+    <w:p>
+      <w:pPr>
+        <w:rPr/>
+      </w:pPr>
+      <w:r>
+        <w:rPr>
+          <w:b w:val="1"/>
+          <w:rtl w:val="0"/>
+        </w:rPr>
+        <w:t xml:space="preserve">Plausible benefits and contribution</w:t>
+      </w:r>
+      <w:r>
+        <w:rPr>
+          <w:rtl w:val="0"/>
+        </w:rPr>
+        <w:t xml:space="preserve"> of using an autoencoder network with a classifier (our ensemble model) could be :</w:t>
+      </w:r>
+    </w:p>
+    <w:p>
+      <w:pPr>
+        <w:numPr>
+          <w:ilvl w:val="0"/>
+          <w:numId w:val="7"/>
+        </w:numPr>
+        <w:ind w:left="720" w:hanging="360"/>
+        <w:rPr>
+          <w:u w:val="none"/>
+        </w:rPr>
+      </w:pPr>
+      <w:r>
+        <w:rPr>
+          <w:rtl w:val="0"/>
+        </w:rPr>
+        <w:t xml:space="preserve">It gives us a compressed representation of an input image. So it helps in data size reduction (less storage space required).</w:t>
+      </w:r>
+    </w:p>
+    <w:p>
+      <w:pPr>
+        <w:numPr>
+          <w:ilvl w:val="0"/>
+          <w:numId w:val="7"/>
+        </w:numPr>
+        <w:ind w:left="720" w:hanging="360"/>
+        <w:rPr>
+          <w:u w:val="none"/>
+        </w:rPr>
+      </w:pPr>
+      <w:r>
+        <w:rPr>
+          <w:rtl w:val="0"/>
+        </w:rPr>
+        <w:t xml:space="preserve">It helps in denoising. So only the relevant activated features would be fed to the classifier. Thus our classifier is less likely to learn noise.</w:t>
+      </w:r>
+    </w:p>
+    <w:p>
+      <w:pPr>
+        <w:rPr>
+          <w:b w:val="1"/>
+        </w:rPr>
+      </w:pPr>
+      <w:r>
+        <w:rPr>
+          <w:rtl w:val="0"/>
+        </w:rPr>
+      </w:r>
+    </w:p>
+    <w:p>
+      <w:pPr>
         <w:pStyle w:val="Heading2"/>
         <w:rPr/>
       </w:pPr>
-      <w:bookmarkStart w:colFirst="0" w:colLast="0" w:name="_bwtxdm1dnmqm" w:id="16"/>
-      <w:bookmarkEnd w:id="16"/>
+      <w:bookmarkStart w:colFirst="0" w:colLast="0" w:name="_bwtxdm1dnmqm" w:id="17"/>
+      <w:bookmarkEnd w:id="17"/>
       <w:r>
         <w:rPr>
           <w:rtl w:val="0"/>
@@ -5692,8 +5857,8 @@
         <w:pStyle w:val="Heading3"/>
         <w:rPr/>
       </w:pPr>
-      <w:bookmarkStart w:colFirst="0" w:colLast="0" w:name="_kgv4jnlrhq63" w:id="17"/>
-      <w:bookmarkEnd w:id="17"/>
+      <w:bookmarkStart w:colFirst="0" w:colLast="0" w:name="_kgv4jnlrhq63" w:id="18"/>
+      <w:bookmarkEnd w:id="18"/>
       <w:r>
         <w:rPr>
           <w:rtl w:val="0"/>
@@ -5876,8 +6041,8 @@
         <w:pStyle w:val="Heading3"/>
         <w:rPr/>
       </w:pPr>
-      <w:bookmarkStart w:colFirst="0" w:colLast="0" w:name="_hteeqbti6apm" w:id="18"/>
-      <w:bookmarkEnd w:id="18"/>
+      <w:bookmarkStart w:colFirst="0" w:colLast="0" w:name="_hteeqbti6apm" w:id="19"/>
+      <w:bookmarkEnd w:id="19"/>
       <w:r>
         <w:rPr>
           <w:rtl w:val="0"/>
@@ -5978,8 +6143,8 @@
         <w:pStyle w:val="Heading2"/>
         <w:rPr/>
       </w:pPr>
-      <w:bookmarkStart w:colFirst="0" w:colLast="0" w:name="_niqwk4gr4b6k" w:id="19"/>
-      <w:bookmarkEnd w:id="19"/>
+      <w:bookmarkStart w:colFirst="0" w:colLast="0" w:name="_niqwk4gr4b6k" w:id="20"/>
+      <w:bookmarkEnd w:id="20"/>
       <w:r>
         <w:rPr>
           <w:rtl w:val="0"/>
@@ -6093,7 +6258,7 @@
         <w:rPr>
           <w:rtl w:val="0"/>
         </w:rPr>
-        <w:t xml:space="preserve">Why MSELoss is better : </w:t>
+        <w:t xml:space="preserve">Why MSELoss is better for our case : </w:t>
       </w:r>
       <w:hyperlink r:id="rId24">
         <w:r>
@@ -6951,6 +7116,116 @@
     </w:lvl>
   </w:abstractNum>
   <w:abstractNum w:abstractNumId="8">
+    <w:lvl w:ilvl="0">
+      <w:start w:val="1"/>
+      <w:numFmt w:val="decimal"/>
+      <w:lvlText w:val="%1."/>
+      <w:lvlJc w:val="left"/>
+      <w:pPr>
+        <w:ind w:left="720" w:hanging="360"/>
+      </w:pPr>
+      <w:rPr>
+        <w:u w:val="none"/>
+      </w:rPr>
+    </w:lvl>
+    <w:lvl w:ilvl="1">
+      <w:start w:val="1"/>
+      <w:numFmt w:val="lowerLetter"/>
+      <w:lvlText w:val="%2."/>
+      <w:lvlJc w:val="left"/>
+      <w:pPr>
+        <w:ind w:left="1440" w:hanging="360"/>
+      </w:pPr>
+      <w:rPr>
+        <w:u w:val="none"/>
+      </w:rPr>
+    </w:lvl>
+    <w:lvl w:ilvl="2">
+      <w:start w:val="1"/>
+      <w:numFmt w:val="lowerRoman"/>
+      <w:lvlText w:val="%3."/>
+      <w:lvlJc w:val="right"/>
+      <w:pPr>
+        <w:ind w:left="2160" w:hanging="360"/>
+      </w:pPr>
+      <w:rPr>
+        <w:u w:val="none"/>
+      </w:rPr>
+    </w:lvl>
+    <w:lvl w:ilvl="3">
+      <w:start w:val="1"/>
+      <w:numFmt w:val="decimal"/>
+      <w:lvlText w:val="%4."/>
+      <w:lvlJc w:val="left"/>
+      <w:pPr>
+        <w:ind w:left="2880" w:hanging="360"/>
+      </w:pPr>
+      <w:rPr>
+        <w:u w:val="none"/>
+      </w:rPr>
+    </w:lvl>
+    <w:lvl w:ilvl="4">
+      <w:start w:val="1"/>
+      <w:numFmt w:val="lowerLetter"/>
+      <w:lvlText w:val="%5."/>
+      <w:lvlJc w:val="left"/>
+      <w:pPr>
+        <w:ind w:left="3600" w:hanging="360"/>
+      </w:pPr>
+      <w:rPr>
+        <w:u w:val="none"/>
+      </w:rPr>
+    </w:lvl>
+    <w:lvl w:ilvl="5">
+      <w:start w:val="1"/>
+      <w:numFmt w:val="lowerRoman"/>
+      <w:lvlText w:val="%6."/>
+      <w:lvlJc w:val="right"/>
+      <w:pPr>
+        <w:ind w:left="4320" w:hanging="360"/>
+      </w:pPr>
+      <w:rPr>
+        <w:u w:val="none"/>
+      </w:rPr>
+    </w:lvl>
+    <w:lvl w:ilvl="6">
+      <w:start w:val="1"/>
+      <w:numFmt w:val="decimal"/>
+      <w:lvlText w:val="%7."/>
+      <w:lvlJc w:val="left"/>
+      <w:pPr>
+        <w:ind w:left="5040" w:hanging="360"/>
+      </w:pPr>
+      <w:rPr>
+        <w:u w:val="none"/>
+      </w:rPr>
+    </w:lvl>
+    <w:lvl w:ilvl="7">
+      <w:start w:val="1"/>
+      <w:numFmt w:val="lowerLetter"/>
+      <w:lvlText w:val="%8."/>
+      <w:lvlJc w:val="left"/>
+      <w:pPr>
+        <w:ind w:left="5760" w:hanging="360"/>
+      </w:pPr>
+      <w:rPr>
+        <w:u w:val="none"/>
+      </w:rPr>
+    </w:lvl>
+    <w:lvl w:ilvl="8">
+      <w:start w:val="1"/>
+      <w:numFmt w:val="lowerRoman"/>
+      <w:lvlText w:val="%9."/>
+      <w:lvlJc w:val="right"/>
+      <w:pPr>
+        <w:ind w:left="6480" w:hanging="360"/>
+      </w:pPr>
+      <w:rPr>
+        <w:u w:val="none"/>
+      </w:rPr>
+    </w:lvl>
+  </w:abstractNum>
+  <w:abstractNum w:abstractNumId="9">
     <w:lvl w:ilvl="0">
       <w:start w:val="1"/>
       <w:numFmt w:val="bullet"/>
@@ -7083,6 +7358,9 @@
   </w:num>
   <w:num w:numId="8">
     <w:abstractNumId w:val="8"/>
+  </w:num>
+  <w:num w:numId="9">
+    <w:abstractNumId w:val="9"/>
   </w:num>
 </w:numbering>
 </file>

</xml_diff>